<commit_message>
Adicionados alguns comentários na Documentação
Foram adicionados alguns comentários na documentação em relação aos
testes de unidades
</commit_message>
<xml_diff>
--- a/Documentacao/Documentacao.docx
+++ b/Documentacao/Documentacao.docx
@@ -978,19 +978,7 @@
         <w:rPr>
           <w:rFonts w:ascii="Times New Roman" w:hAnsi="Times New Roman"/>
         </w:rPr>
-        <w:t>i</w:t>
-      </w:r>
-      <w:r>
-        <w:rPr>
-          <w:rFonts w:ascii="Times New Roman" w:hAnsi="Times New Roman"/>
-        </w:rPr>
-        <w:t>m</w:t>
-      </w:r>
-      <w:r>
-        <w:rPr>
-          <w:rFonts w:ascii="Times New Roman" w:hAnsi="Times New Roman"/>
-        </w:rPr>
-        <w:t>plementação</w:t>
+        <w:t>implementação</w:t>
       </w:r>
       <w:proofErr w:type="gramEnd"/>
       <w:r>
@@ -1190,18 +1178,14 @@
         <w:pStyle w:val="Headingcentralizado"/>
         <w:rPr>
           <w:rFonts w:ascii="Times New Roman" w:hAnsi="Times New Roman"/>
-          <w:lang w:val="en-US"/>
-        </w:rPr>
-      </w:pPr>
-      <w:proofErr w:type="spellStart"/>
-      <w:r>
-        <w:rPr>
-          <w:rFonts w:ascii="Times New Roman" w:hAnsi="Times New Roman"/>
-          <w:lang w:val="en-US"/>
+        </w:rPr>
+      </w:pPr>
+      <w:r>
+        <w:rPr>
+          <w:rFonts w:ascii="Times New Roman" w:hAnsi="Times New Roman"/>
         </w:rPr>
         <w:t>Sumário</w:t>
       </w:r>
-      <w:proofErr w:type="spellEnd"/>
     </w:p>
     <w:p>
       <w:pPr>
@@ -1604,19 +1588,7 @@
         <w:rPr>
           <w:rFonts w:ascii="Times New Roman" w:hAnsi="Times New Roman"/>
         </w:rPr>
-        <w:t>além de serem registr</w:t>
-      </w:r>
-      <w:r>
-        <w:rPr>
-          <w:rFonts w:ascii="Times New Roman" w:hAnsi="Times New Roman"/>
-        </w:rPr>
-        <w:t>a</w:t>
-      </w:r>
-      <w:r>
-        <w:rPr>
-          <w:rFonts w:ascii="Times New Roman" w:hAnsi="Times New Roman"/>
-        </w:rPr>
-        <w:t>dos aqui</w:t>
+        <w:t>além de serem registrados aqui</w:t>
       </w:r>
       <w:r>
         <w:rPr>
@@ -1777,50 +1749,14 @@
         <w:rPr>
           <w:rFonts w:ascii="Times New Roman" w:hAnsi="Times New Roman"/>
         </w:rPr>
-        <w:t>Alguns métodos foram adicionados para que as classes para cadastro de alunos, alt</w:t>
-      </w:r>
-      <w:r>
-        <w:rPr>
-          <w:rFonts w:ascii="Times New Roman" w:hAnsi="Times New Roman"/>
-        </w:rPr>
-        <w:t>e</w:t>
-      </w:r>
-      <w:r>
-        <w:rPr>
-          <w:rFonts w:ascii="Times New Roman" w:hAnsi="Times New Roman"/>
-        </w:rPr>
-        <w:t>ração de graduação dos professores entre outros. Vale ressaltar que, durante o seme</w:t>
-      </w:r>
-      <w:r>
-        <w:rPr>
-          <w:rFonts w:ascii="Times New Roman" w:hAnsi="Times New Roman"/>
-        </w:rPr>
-        <w:t>s</w:t>
-      </w:r>
-      <w:r>
-        <w:rPr>
-          <w:rFonts w:ascii="Times New Roman" w:hAnsi="Times New Roman"/>
-        </w:rPr>
-        <w:t xml:space="preserve">tre, esses métodos poderão sofrer alterações, substituições ou até mesmo exclusões a depender </w:t>
+        <w:t xml:space="preserve">Alguns métodos foram adicionados para que as classes para cadastro de alunos, alteração de graduação dos professores entre outros. Vale ressaltar que, durante o semestre, esses métodos poderão sofrer alterações, substituições ou até mesmo exclusões a depender </w:t>
       </w:r>
       <w:proofErr w:type="gramStart"/>
       <w:r>
         <w:rPr>
           <w:rFonts w:ascii="Times New Roman" w:hAnsi="Times New Roman"/>
         </w:rPr>
-        <w:t>dos crit</w:t>
-      </w:r>
-      <w:r>
-        <w:rPr>
-          <w:rFonts w:ascii="Times New Roman" w:hAnsi="Times New Roman"/>
-        </w:rPr>
-        <w:t>é</w:t>
-      </w:r>
-      <w:r>
-        <w:rPr>
-          <w:rFonts w:ascii="Times New Roman" w:hAnsi="Times New Roman"/>
-        </w:rPr>
-        <w:t>rio</w:t>
+        <w:t>dos critério</w:t>
       </w:r>
       <w:proofErr w:type="gramEnd"/>
       <w:r>
@@ -1993,19 +1929,7 @@
         <w:rPr>
           <w:rFonts w:ascii="Times New Roman" w:hAnsi="Times New Roman"/>
         </w:rPr>
-        <w:t>Nessa semana foram abordados em sala de aula os conceitos de associação e agregação. Os conceitos são bem simulares, em que ambos são parte de um todo. No enta</w:t>
-      </w:r>
-      <w:r>
-        <w:rPr>
-          <w:rFonts w:ascii="Times New Roman" w:hAnsi="Times New Roman"/>
-        </w:rPr>
-        <w:t>n</w:t>
-      </w:r>
-      <w:r>
-        <w:rPr>
-          <w:rFonts w:ascii="Times New Roman" w:hAnsi="Times New Roman"/>
-        </w:rPr>
-        <w:t>to, a agregação se difere da associação por possuir uma relação não tão forte quanto esta, portando uma semântica mais simples, TEM.</w:t>
+        <w:t>Nessa semana foram abordados em sala de aula os conceitos de associação e agregação. Os conceitos são bem simulares, em que ambos são parte de um todo. No entanto, a agregação se difere da associação por possuir uma relação não tão forte quanto esta, portando uma semântica mais simples, TEM.</w:t>
       </w:r>
     </w:p>
     <w:p>
@@ -2058,66 +1982,28 @@
         <w:rPr>
           <w:rFonts w:ascii="Times New Roman" w:hAnsi="Times New Roman"/>
         </w:rPr>
-        <w:t xml:space="preserve">cionalidades. Além disso, foram adicionados </w:t>
+        <w:t xml:space="preserve">cionalidades. Além disso, foram adicionados a diagramação os novos relacionamentos </w:t>
       </w:r>
       <w:proofErr w:type="gramStart"/>
       <w:r>
         <w:rPr>
           <w:rFonts w:ascii="Times New Roman" w:hAnsi="Times New Roman"/>
         </w:rPr>
-        <w:t>a</w:t>
+        <w:t>impl</w:t>
+      </w:r>
+      <w:r>
+        <w:rPr>
+          <w:rFonts w:ascii="Times New Roman" w:hAnsi="Times New Roman"/>
+        </w:rPr>
+        <w:t>e</w:t>
+      </w:r>
+      <w:r>
+        <w:rPr>
+          <w:rFonts w:ascii="Times New Roman" w:hAnsi="Times New Roman"/>
+        </w:rPr>
+        <w:t>mentados.</w:t>
       </w:r>
       <w:proofErr w:type="gramEnd"/>
-      <w:r>
-        <w:rPr>
-          <w:rFonts w:ascii="Times New Roman" w:hAnsi="Times New Roman"/>
-        </w:rPr>
-        <w:t xml:space="preserve"> diagramação os novos relacionamentos impl</w:t>
-      </w:r>
-      <w:r>
-        <w:rPr>
-          <w:rFonts w:ascii="Times New Roman" w:hAnsi="Times New Roman"/>
-        </w:rPr>
-        <w:t>e</w:t>
-      </w:r>
-      <w:r>
-        <w:rPr>
-          <w:rFonts w:ascii="Times New Roman" w:hAnsi="Times New Roman"/>
-        </w:rPr>
-        <w:t xml:space="preserve">mentados.   </w:t>
-      </w:r>
-    </w:p>
-    <w:p>
-      <w:pPr>
-        <w:pStyle w:val="Paragrafonormal"/>
-        <w:ind w:firstLine="0"/>
-        <w:rPr>
-          <w:rFonts w:ascii="Times New Roman" w:hAnsi="Times New Roman"/>
-        </w:rPr>
-      </w:pPr>
-    </w:p>
-    <w:p>
-      <w:pPr>
-        <w:pStyle w:val="Ttulo1"/>
-        <w:rPr>
-          <w:rFonts w:ascii="Times New Roman" w:hAnsi="Times New Roman"/>
-        </w:rPr>
-      </w:pPr>
-      <w:bookmarkStart w:id="14" w:name="_Toc365989629"/>
-      <w:r>
-        <w:rPr>
-          <w:rFonts w:ascii="Times New Roman" w:hAnsi="Times New Roman"/>
-        </w:rPr>
-        <w:br w:type="page"/>
-      </w:r>
-      <w:r>
-        <w:rPr>
-          <w:rFonts w:ascii="Times New Roman" w:hAnsi="Times New Roman"/>
-        </w:rPr>
-        <w:lastRenderedPageBreak/>
-        <w:t>Breve Descrição</w:t>
-      </w:r>
-      <w:bookmarkEnd w:id="14"/>
     </w:p>
     <w:p>
       <w:pPr>
@@ -2131,49 +2017,21 @@
         <w:rPr>
           <w:rFonts w:ascii="Times New Roman" w:hAnsi="Times New Roman"/>
         </w:rPr>
-        <w:t xml:space="preserve">Desenvolvimento de um </w:t>
-      </w:r>
-      <w:r>
-        <w:rPr>
-          <w:rFonts w:ascii="Times New Roman" w:hAnsi="Times New Roman"/>
-        </w:rPr>
-        <w:t>S</w:t>
-      </w:r>
-      <w:r>
-        <w:rPr>
-          <w:rFonts w:ascii="Times New Roman" w:hAnsi="Times New Roman"/>
-        </w:rPr>
-        <w:t xml:space="preserve">istema </w:t>
-      </w:r>
-      <w:r>
-        <w:rPr>
-          <w:rFonts w:ascii="Times New Roman" w:hAnsi="Times New Roman"/>
-        </w:rPr>
-        <w:t xml:space="preserve">Orientado a </w:t>
-      </w:r>
-      <w:r>
-        <w:rPr>
-          <w:rFonts w:ascii="Times New Roman" w:hAnsi="Times New Roman"/>
-        </w:rPr>
-        <w:t>O</w:t>
-      </w:r>
-      <w:r>
-        <w:rPr>
-          <w:rFonts w:ascii="Times New Roman" w:hAnsi="Times New Roman"/>
-        </w:rPr>
-        <w:t>bjeto sobre uma escola</w:t>
-      </w:r>
-      <w:r>
-        <w:rPr>
-          <w:rFonts w:ascii="Times New Roman" w:hAnsi="Times New Roman"/>
-        </w:rPr>
-        <w:t xml:space="preserve"> de porte </w:t>
-      </w:r>
-      <w:r>
-        <w:rPr>
-          <w:rFonts w:ascii="Times New Roman" w:hAnsi="Times New Roman"/>
-        </w:rPr>
-        <w:t>p</w:t>
+        <w:t xml:space="preserve">Foram criados novos testes de unidade nas classes Aluno, Professor e </w:t>
+      </w:r>
+      <w:proofErr w:type="spellStart"/>
+      <w:r>
+        <w:rPr>
+          <w:rFonts w:ascii="Times New Roman" w:hAnsi="Times New Roman"/>
+        </w:rPr>
+        <w:t>Direcao</w:t>
+      </w:r>
+      <w:proofErr w:type="spellEnd"/>
+      <w:r>
+        <w:rPr>
+          <w:rFonts w:ascii="Times New Roman" w:hAnsi="Times New Roman"/>
+        </w:rPr>
+        <w:t>. Apesar de s</w:t>
       </w:r>
       <w:r>
         <w:rPr>
@@ -2185,74 +2043,64 @@
         <w:rPr>
           <w:rFonts w:ascii="Times New Roman" w:hAnsi="Times New Roman"/>
         </w:rPr>
-        <w:t>quen</w:t>
-      </w:r>
-      <w:r>
-        <w:rPr>
-          <w:rFonts w:ascii="Times New Roman" w:hAnsi="Times New Roman"/>
-        </w:rPr>
-        <w:t>o-médio</w:t>
-      </w:r>
-      <w:r>
-        <w:rPr>
-          <w:rFonts w:ascii="Times New Roman" w:hAnsi="Times New Roman"/>
-        </w:rPr>
-        <w:t xml:space="preserve"> de ensino de Infantil e fundamental</w:t>
-      </w:r>
-      <w:r>
-        <w:rPr>
-          <w:rFonts w:ascii="Times New Roman" w:hAnsi="Times New Roman"/>
-        </w:rPr>
-        <w:t xml:space="preserve">, </w:t>
-      </w:r>
-      <w:r>
-        <w:rPr>
-          <w:rFonts w:ascii="Times New Roman" w:hAnsi="Times New Roman"/>
-        </w:rPr>
-        <w:t>em que</w:t>
-      </w:r>
-      <w:r>
-        <w:rPr>
-          <w:rFonts w:ascii="Times New Roman" w:hAnsi="Times New Roman"/>
-        </w:rPr>
-        <w:t xml:space="preserve"> foram consideradas</w:t>
-      </w:r>
-      <w:r>
-        <w:rPr>
-          <w:rFonts w:ascii="Times New Roman" w:hAnsi="Times New Roman"/>
-        </w:rPr>
-        <w:t>, a pri</w:t>
-      </w:r>
-      <w:r>
-        <w:rPr>
-          <w:rFonts w:ascii="Times New Roman" w:hAnsi="Times New Roman"/>
-        </w:rPr>
-        <w:t>n</w:t>
-      </w:r>
-      <w:r>
-        <w:rPr>
-          <w:rFonts w:ascii="Times New Roman" w:hAnsi="Times New Roman"/>
-        </w:rPr>
-        <w:t>cípio,</w:t>
-      </w:r>
-      <w:r>
-        <w:rPr>
-          <w:rFonts w:ascii="Times New Roman" w:hAnsi="Times New Roman"/>
-        </w:rPr>
-        <w:t xml:space="preserve"> as classes </w:t>
-      </w:r>
-      <w:r>
-        <w:rPr>
-          <w:rFonts w:ascii="Times New Roman" w:hAnsi="Times New Roman"/>
-        </w:rPr>
-        <w:t>Aluno, Funcionário, Professor, Responsável, Disciplina, Direção e Sala</w:t>
-      </w:r>
-      <w:r>
-        <w:rPr>
-          <w:rFonts w:ascii="Times New Roman" w:hAnsi="Times New Roman"/>
-        </w:rPr>
-        <w:t xml:space="preserve">. </w:t>
-      </w:r>
+        <w:t xml:space="preserve">rem relativamente poucos tendo em vista o tamanho do projeto, o objetivo é </w:t>
+      </w:r>
+      <w:proofErr w:type="gramStart"/>
+      <w:r>
+        <w:rPr>
+          <w:rFonts w:ascii="Times New Roman" w:hAnsi="Times New Roman"/>
+        </w:rPr>
+        <w:t>implementar</w:t>
+      </w:r>
+      <w:proofErr w:type="gramEnd"/>
+      <w:r>
+        <w:rPr>
+          <w:rFonts w:ascii="Times New Roman" w:hAnsi="Times New Roman"/>
+        </w:rPr>
+        <w:t xml:space="preserve"> os </w:t>
+      </w:r>
+      <w:r>
+        <w:rPr>
+          <w:rFonts w:ascii="Times New Roman" w:hAnsi="Times New Roman"/>
+        </w:rPr>
+        <w:lastRenderedPageBreak/>
+        <w:t>testes aos poucos mesmo, e até o final, conseguir alcançar uma média considerável de teste de un</w:t>
+      </w:r>
+      <w:r>
+        <w:rPr>
+          <w:rFonts w:ascii="Times New Roman" w:hAnsi="Times New Roman"/>
+        </w:rPr>
+        <w:t>i</w:t>
+      </w:r>
+      <w:r>
+        <w:rPr>
+          <w:rFonts w:ascii="Times New Roman" w:hAnsi="Times New Roman"/>
+        </w:rPr>
+        <w:t>dade.</w:t>
+      </w:r>
+      <w:bookmarkStart w:id="14" w:name="_Toc365989629"/>
+    </w:p>
+    <w:p>
+      <w:pPr>
+        <w:pStyle w:val="Ttulo1"/>
+        <w:ind w:left="431" w:hanging="431"/>
+        <w:rPr>
+          <w:rFonts w:ascii="Times New Roman" w:hAnsi="Times New Roman"/>
+        </w:rPr>
+      </w:pPr>
+      <w:r>
+        <w:rPr>
+          <w:rFonts w:ascii="Times New Roman" w:hAnsi="Times New Roman"/>
+        </w:rPr>
+        <w:t xml:space="preserve"> </w:t>
+      </w:r>
+      <w:r>
+        <w:rPr>
+          <w:rFonts w:ascii="Times New Roman" w:hAnsi="Times New Roman"/>
+        </w:rPr>
+        <w:t>Breve Descrição</w:t>
+      </w:r>
+      <w:bookmarkEnd w:id="14"/>
     </w:p>
     <w:p>
       <w:pPr>
@@ -2266,53 +2114,103 @@
         <w:rPr>
           <w:rFonts w:ascii="Times New Roman" w:hAnsi="Times New Roman"/>
         </w:rPr>
-        <w:t xml:space="preserve">O objetivo principal desse </w:t>
-      </w:r>
-      <w:r>
-        <w:rPr>
-          <w:rFonts w:ascii="Times New Roman" w:hAnsi="Times New Roman"/>
-        </w:rPr>
-        <w:t>projeto</w:t>
-      </w:r>
-      <w:r>
-        <w:rPr>
-          <w:rFonts w:ascii="Times New Roman" w:hAnsi="Times New Roman"/>
-        </w:rPr>
-        <w:t xml:space="preserve"> foi exercitar na prática como modelar e </w:t>
-      </w:r>
-      <w:proofErr w:type="gramStart"/>
-      <w:r>
-        <w:rPr>
-          <w:rFonts w:ascii="Times New Roman" w:hAnsi="Times New Roman"/>
-        </w:rPr>
-        <w:t>implementar</w:t>
-      </w:r>
-      <w:proofErr w:type="gramEnd"/>
-      <w:r>
-        <w:rPr>
-          <w:rFonts w:ascii="Times New Roman" w:hAnsi="Times New Roman"/>
-        </w:rPr>
-        <w:t xml:space="preserve"> um sistema baseado nos conceitos, princípios e fundamentos da Orientação a Objetos, tais como: </w:t>
-      </w:r>
-      <w:r>
-        <w:rPr>
-          <w:rFonts w:ascii="Times New Roman" w:hAnsi="Times New Roman"/>
-        </w:rPr>
-        <w:t xml:space="preserve">classes, objetos, atributos, métodos, abstração e </w:t>
-      </w:r>
-      <w:proofErr w:type="spellStart"/>
-      <w:r>
-        <w:rPr>
-          <w:rFonts w:ascii="Times New Roman" w:hAnsi="Times New Roman"/>
-        </w:rPr>
-        <w:t>encapsulamento</w:t>
-      </w:r>
-      <w:proofErr w:type="spellEnd"/>
-      <w:r>
-        <w:rPr>
-          <w:rFonts w:ascii="Times New Roman" w:hAnsi="Times New Roman"/>
-        </w:rPr>
-        <w:t>.</w:t>
+        <w:t xml:space="preserve">Desenvolvimento de um </w:t>
+      </w:r>
+      <w:r>
+        <w:rPr>
+          <w:rFonts w:ascii="Times New Roman" w:hAnsi="Times New Roman"/>
+        </w:rPr>
+        <w:t>S</w:t>
+      </w:r>
+      <w:r>
+        <w:rPr>
+          <w:rFonts w:ascii="Times New Roman" w:hAnsi="Times New Roman"/>
+        </w:rPr>
+        <w:t xml:space="preserve">istema </w:t>
+      </w:r>
+      <w:r>
+        <w:rPr>
+          <w:rFonts w:ascii="Times New Roman" w:hAnsi="Times New Roman"/>
+        </w:rPr>
+        <w:t xml:space="preserve">Orientado a </w:t>
+      </w:r>
+      <w:r>
+        <w:rPr>
+          <w:rFonts w:ascii="Times New Roman" w:hAnsi="Times New Roman"/>
+        </w:rPr>
+        <w:t>O</w:t>
+      </w:r>
+      <w:r>
+        <w:rPr>
+          <w:rFonts w:ascii="Times New Roman" w:hAnsi="Times New Roman"/>
+        </w:rPr>
+        <w:t>bjeto sobre uma escola</w:t>
+      </w:r>
+      <w:r>
+        <w:rPr>
+          <w:rFonts w:ascii="Times New Roman" w:hAnsi="Times New Roman"/>
+        </w:rPr>
+        <w:t xml:space="preserve"> de porte </w:t>
+      </w:r>
+      <w:r>
+        <w:rPr>
+          <w:rFonts w:ascii="Times New Roman" w:hAnsi="Times New Roman"/>
+        </w:rPr>
+        <w:t>pequen</w:t>
+      </w:r>
+      <w:r>
+        <w:rPr>
+          <w:rFonts w:ascii="Times New Roman" w:hAnsi="Times New Roman"/>
+        </w:rPr>
+        <w:t>o-médio</w:t>
+      </w:r>
+      <w:r>
+        <w:rPr>
+          <w:rFonts w:ascii="Times New Roman" w:hAnsi="Times New Roman"/>
+        </w:rPr>
+        <w:t xml:space="preserve"> de ensino de Infantil e fundamental</w:t>
+      </w:r>
+      <w:r>
+        <w:rPr>
+          <w:rFonts w:ascii="Times New Roman" w:hAnsi="Times New Roman"/>
+        </w:rPr>
+        <w:t xml:space="preserve">, </w:t>
+      </w:r>
+      <w:r>
+        <w:rPr>
+          <w:rFonts w:ascii="Times New Roman" w:hAnsi="Times New Roman"/>
+        </w:rPr>
+        <w:t>em que</w:t>
+      </w:r>
+      <w:r>
+        <w:rPr>
+          <w:rFonts w:ascii="Times New Roman" w:hAnsi="Times New Roman"/>
+        </w:rPr>
+        <w:t xml:space="preserve"> foram consideradas</w:t>
+      </w:r>
+      <w:r>
+        <w:rPr>
+          <w:rFonts w:ascii="Times New Roman" w:hAnsi="Times New Roman"/>
+        </w:rPr>
+        <w:t>, a princípio,</w:t>
+      </w:r>
+      <w:r>
+        <w:rPr>
+          <w:rFonts w:ascii="Times New Roman" w:hAnsi="Times New Roman"/>
+        </w:rPr>
+        <w:t xml:space="preserve"> as classes </w:t>
+      </w:r>
+      <w:r>
+        <w:rPr>
+          <w:rFonts w:ascii="Times New Roman" w:hAnsi="Times New Roman"/>
+        </w:rPr>
+        <w:t>Aluno, Funcionário, Professor, Responsável, Disciplina, Direção e Sala</w:t>
+      </w:r>
+      <w:r>
+        <w:rPr>
+          <w:rFonts w:ascii="Times New Roman" w:hAnsi="Times New Roman"/>
+        </w:rPr>
+        <w:t xml:space="preserve">. </w:t>
       </w:r>
     </w:p>
     <w:p>
@@ -2327,66 +2225,54 @@
         <w:rPr>
           <w:rFonts w:ascii="Times New Roman" w:hAnsi="Times New Roman"/>
         </w:rPr>
-        <w:t xml:space="preserve">A </w:t>
-      </w:r>
-      <w:r>
-        <w:rPr>
-          <w:rFonts w:ascii="Times New Roman" w:hAnsi="Times New Roman"/>
-        </w:rPr>
-        <w:t>seguir apresenta</w:t>
-      </w:r>
-      <w:r>
-        <w:rPr>
-          <w:rFonts w:ascii="Times New Roman" w:hAnsi="Times New Roman"/>
-        </w:rPr>
-        <w:t>re</w:t>
-      </w:r>
-      <w:r>
-        <w:rPr>
-          <w:rFonts w:ascii="Times New Roman" w:hAnsi="Times New Roman"/>
-        </w:rPr>
-        <w:t xml:space="preserve">mos a modelagem </w:t>
-      </w:r>
-      <w:r>
-        <w:rPr>
-          <w:rFonts w:ascii="Times New Roman" w:hAnsi="Times New Roman"/>
-        </w:rPr>
-        <w:t>parcial</w:t>
-      </w:r>
-      <w:r>
-        <w:rPr>
-          <w:rFonts w:ascii="Times New Roman" w:hAnsi="Times New Roman"/>
-        </w:rPr>
-        <w:t xml:space="preserve"> obtida </w:t>
-      </w:r>
-      <w:r>
-        <w:rPr>
-          <w:rFonts w:ascii="Times New Roman" w:hAnsi="Times New Roman"/>
-        </w:rPr>
-        <w:t>até o momento</w:t>
-      </w:r>
+        <w:t xml:space="preserve">O objetivo principal desse </w:t>
+      </w:r>
+      <w:r>
+        <w:rPr>
+          <w:rFonts w:ascii="Times New Roman" w:hAnsi="Times New Roman"/>
+        </w:rPr>
+        <w:t>projeto</w:t>
+      </w:r>
+      <w:r>
+        <w:rPr>
+          <w:rFonts w:ascii="Times New Roman" w:hAnsi="Times New Roman"/>
+        </w:rPr>
+        <w:t xml:space="preserve"> foi exercitar na prática como modelar e </w:t>
+      </w:r>
+      <w:proofErr w:type="gramStart"/>
+      <w:r>
+        <w:rPr>
+          <w:rFonts w:ascii="Times New Roman" w:hAnsi="Times New Roman"/>
+        </w:rPr>
+        <w:t>implementar</w:t>
+      </w:r>
+      <w:proofErr w:type="gramEnd"/>
+      <w:r>
+        <w:rPr>
+          <w:rFonts w:ascii="Times New Roman" w:hAnsi="Times New Roman"/>
+        </w:rPr>
+        <w:t xml:space="preserve"> um sistema baseado nos conceitos, princípios e fundamentos da Orientação a Objetos, tais como: </w:t>
+      </w:r>
+      <w:r>
+        <w:rPr>
+          <w:rFonts w:ascii="Times New Roman" w:hAnsi="Times New Roman"/>
+        </w:rPr>
+        <w:t xml:space="preserve">classes, objetos, atributos, métodos, abstração e </w:t>
+      </w:r>
+      <w:proofErr w:type="spellStart"/>
+      <w:r>
+        <w:rPr>
+          <w:rFonts w:ascii="Times New Roman" w:hAnsi="Times New Roman"/>
+        </w:rPr>
+        <w:t>encapsulamento</w:t>
+      </w:r>
+      <w:proofErr w:type="spellEnd"/>
       <w:r>
         <w:rPr>
           <w:rFonts w:ascii="Times New Roman" w:hAnsi="Times New Roman"/>
         </w:rPr>
         <w:t>.</w:t>
       </w:r>
-    </w:p>
-    <w:p>
-      <w:pPr>
-        <w:pStyle w:val="Ttulo1"/>
-        <w:rPr>
-          <w:rFonts w:ascii="Times New Roman" w:hAnsi="Times New Roman"/>
-        </w:rPr>
-      </w:pPr>
-      <w:bookmarkStart w:id="15" w:name="_Toc365989630"/>
-      <w:r>
-        <w:rPr>
-          <w:rFonts w:ascii="Times New Roman" w:hAnsi="Times New Roman"/>
-        </w:rPr>
-        <w:t>Modelagem</w:t>
-      </w:r>
-      <w:bookmarkEnd w:id="15"/>
     </w:p>
     <w:p>
       <w:pPr>
@@ -2400,6 +2286,79 @@
         <w:rPr>
           <w:rFonts w:ascii="Times New Roman" w:hAnsi="Times New Roman"/>
         </w:rPr>
+        <w:t xml:space="preserve">A </w:t>
+      </w:r>
+      <w:r>
+        <w:rPr>
+          <w:rFonts w:ascii="Times New Roman" w:hAnsi="Times New Roman"/>
+        </w:rPr>
+        <w:t>seguir apresenta</w:t>
+      </w:r>
+      <w:r>
+        <w:rPr>
+          <w:rFonts w:ascii="Times New Roman" w:hAnsi="Times New Roman"/>
+        </w:rPr>
+        <w:t>re</w:t>
+      </w:r>
+      <w:r>
+        <w:rPr>
+          <w:rFonts w:ascii="Times New Roman" w:hAnsi="Times New Roman"/>
+        </w:rPr>
+        <w:t xml:space="preserve">mos a modelagem </w:t>
+      </w:r>
+      <w:r>
+        <w:rPr>
+          <w:rFonts w:ascii="Times New Roman" w:hAnsi="Times New Roman"/>
+        </w:rPr>
+        <w:t>parcial</w:t>
+      </w:r>
+      <w:r>
+        <w:rPr>
+          <w:rFonts w:ascii="Times New Roman" w:hAnsi="Times New Roman"/>
+        </w:rPr>
+        <w:t xml:space="preserve"> obtida </w:t>
+      </w:r>
+      <w:r>
+        <w:rPr>
+          <w:rFonts w:ascii="Times New Roman" w:hAnsi="Times New Roman"/>
+        </w:rPr>
+        <w:t>até o momento</w:t>
+      </w:r>
+      <w:r>
+        <w:rPr>
+          <w:rFonts w:ascii="Times New Roman" w:hAnsi="Times New Roman"/>
+        </w:rPr>
+        <w:t>.</w:t>
+      </w:r>
+    </w:p>
+    <w:p>
+      <w:pPr>
+        <w:pStyle w:val="Ttulo1"/>
+        <w:rPr>
+          <w:rFonts w:ascii="Times New Roman" w:hAnsi="Times New Roman"/>
+        </w:rPr>
+      </w:pPr>
+      <w:bookmarkStart w:id="15" w:name="_Toc365989630"/>
+      <w:r>
+        <w:rPr>
+          <w:rFonts w:ascii="Times New Roman" w:hAnsi="Times New Roman"/>
+        </w:rPr>
+        <w:t>Modelagem</w:t>
+      </w:r>
+      <w:bookmarkEnd w:id="15"/>
+    </w:p>
+    <w:p>
+      <w:pPr>
+        <w:pStyle w:val="Paragrafonormal"/>
+        <w:spacing w:line="320" w:lineRule="atLeast"/>
+        <w:rPr>
+          <w:rFonts w:ascii="Times New Roman" w:hAnsi="Times New Roman"/>
+        </w:rPr>
+      </w:pPr>
+      <w:r>
+        <w:rPr>
+          <w:rFonts w:ascii="Times New Roman" w:hAnsi="Times New Roman"/>
+        </w:rPr>
         <w:t>Basicamente, na modelagem, utilizamos a UML (</w:t>
       </w:r>
       <w:proofErr w:type="spellStart"/>
@@ -2619,19 +2578,7 @@
         <w:rPr>
           <w:rFonts w:ascii="Times New Roman" w:hAnsi="Times New Roman"/>
         </w:rPr>
-        <w:t>aluno, funcion</w:t>
-      </w:r>
-      <w:r>
-        <w:rPr>
-          <w:rFonts w:ascii="Times New Roman" w:hAnsi="Times New Roman"/>
-        </w:rPr>
-        <w:t>á</w:t>
-      </w:r>
-      <w:r>
-        <w:rPr>
-          <w:rFonts w:ascii="Times New Roman" w:hAnsi="Times New Roman"/>
-        </w:rPr>
-        <w:t>rio, professor, responsável, disciplina, direção e sala.</w:t>
+        <w:t>aluno, funcionário, professor, responsável, disciplina, direção e sala.</w:t>
       </w:r>
     </w:p>
     <w:p>
@@ -3070,19 +3017,7 @@
         <w:rPr>
           <w:rFonts w:ascii="Times New Roman" w:hAnsi="Times New Roman"/>
         </w:rPr>
-        <w:t xml:space="preserve"> para que o professor, ao receber um novo título, possa alterar os dados de sua gradu</w:t>
-      </w:r>
-      <w:r>
-        <w:rPr>
-          <w:rFonts w:ascii="Times New Roman" w:hAnsi="Times New Roman"/>
-        </w:rPr>
-        <w:t>a</w:t>
-      </w:r>
-      <w:r>
-        <w:rPr>
-          <w:rFonts w:ascii="Times New Roman" w:hAnsi="Times New Roman"/>
-        </w:rPr>
-        <w:t>ção.</w:t>
+        <w:t xml:space="preserve"> para que o professor, ao receber um novo título, possa alterar os dados de sua graduação.</w:t>
       </w:r>
     </w:p>
     <w:p>
@@ -3158,19 +3093,7 @@
         <w:rPr>
           <w:rFonts w:ascii="Times New Roman" w:hAnsi="Times New Roman"/>
         </w:rPr>
-        <w:t xml:space="preserve"> para que seja possível, por meio da chamada do método, o objeto verificar a qua</w:t>
-      </w:r>
-      <w:r>
-        <w:rPr>
-          <w:rFonts w:ascii="Times New Roman" w:hAnsi="Times New Roman"/>
-        </w:rPr>
-        <w:t>n</w:t>
-      </w:r>
-      <w:r>
-        <w:rPr>
-          <w:rFonts w:ascii="Times New Roman" w:hAnsi="Times New Roman"/>
-        </w:rPr>
-        <w:t>tidade de alunos presentes numa determinada sala de aula. No entanto esse método só possui assinatura por e</w:t>
+        <w:t xml:space="preserve"> para que seja possível, por meio da chamada do método, o objeto verificar a quantidade de alunos presentes numa determinada sala de aula. No entanto esse método só possui assinatura por e</w:t>
       </w:r>
       <w:r>
         <w:rPr>
@@ -3706,19 +3629,7 @@
         <w:rPr>
           <w:rFonts w:ascii="Times New Roman" w:hAnsi="Times New Roman"/>
         </w:rPr>
-        <w:t xml:space="preserve"> adicionados ainda a classe Escola os testes de relacionamento, neste caso, as associações. Também foram feitos novos teste de unidade com a ferr</w:t>
-      </w:r>
-      <w:r>
-        <w:rPr>
-          <w:rFonts w:ascii="Times New Roman" w:hAnsi="Times New Roman"/>
-        </w:rPr>
-        <w:t>a</w:t>
-      </w:r>
-      <w:r>
-        <w:rPr>
-          <w:rFonts w:ascii="Times New Roman" w:hAnsi="Times New Roman"/>
-        </w:rPr>
-        <w:t xml:space="preserve">menta </w:t>
+        <w:t xml:space="preserve"> adicionados ainda a classe Escola os testes de relacionamento, neste caso, as associações. Também foram feitos novos teste de unidade com a ferramenta </w:t>
       </w:r>
       <w:proofErr w:type="spellStart"/>
       <w:proofErr w:type="gramStart"/>
@@ -3777,19 +3688,7 @@
         <w:rPr>
           <w:rFonts w:ascii="Times New Roman" w:hAnsi="Times New Roman"/>
         </w:rPr>
-        <w:t xml:space="preserve"> para cada novo atrib</w:t>
-      </w:r>
-      <w:r>
-        <w:rPr>
-          <w:rFonts w:ascii="Times New Roman" w:hAnsi="Times New Roman"/>
-        </w:rPr>
-        <w:t>u</w:t>
-      </w:r>
-      <w:r>
-        <w:rPr>
-          <w:rFonts w:ascii="Times New Roman" w:hAnsi="Times New Roman"/>
-        </w:rPr>
-        <w:t xml:space="preserve">to gerado. </w:t>
+        <w:t xml:space="preserve"> para cada novo atributo gerado. </w:t>
       </w:r>
     </w:p>
     <w:p>
@@ -3990,19 +3889,7 @@
         <w:rPr>
           <w:rFonts w:ascii="Times New Roman" w:hAnsi="Times New Roman"/>
         </w:rPr>
-        <w:t>oi feito também o espelhamento entre as cla</w:t>
-      </w:r>
-      <w:r>
-        <w:rPr>
-          <w:rFonts w:ascii="Times New Roman" w:hAnsi="Times New Roman"/>
-        </w:rPr>
-        <w:t>s</w:t>
-      </w:r>
-      <w:r>
-        <w:rPr>
-          <w:rFonts w:ascii="Times New Roman" w:hAnsi="Times New Roman"/>
-        </w:rPr>
-        <w:t>ses, uma vez que sua multiplicidade é de um para muito, como pode ser visto na diagramação. Além dis</w:t>
+        <w:t>oi feito também o espelhamento entre as classes, uma vez que sua multiplicidade é de um para muito, como pode ser visto na diagramação. Além dis</w:t>
       </w:r>
       <w:r>
         <w:rPr>
@@ -4111,19 +3998,7 @@
         <w:rPr>
           <w:rFonts w:ascii="Times New Roman" w:hAnsi="Times New Roman"/>
         </w:rPr>
-        <w:t xml:space="preserve"> e Secretaria. Após criar o relacionamento, foi feito também o espelhamento entre as cla</w:t>
-      </w:r>
-      <w:r>
-        <w:rPr>
-          <w:rFonts w:ascii="Times New Roman" w:hAnsi="Times New Roman"/>
-        </w:rPr>
-        <w:t>s</w:t>
-      </w:r>
-      <w:r>
-        <w:rPr>
-          <w:rFonts w:ascii="Times New Roman" w:hAnsi="Times New Roman"/>
-        </w:rPr>
-        <w:t xml:space="preserve">ses, uma vez que sua multiplicidade é de um para um, como pode ser visto na diagramação. Além disso, foi criado um método chamado </w:t>
+        <w:t xml:space="preserve"> e Secretaria. Após criar o relacionamento, foi feito também o espelhamento entre as classes, uma vez que sua multiplicidade é de um para um, como pode ser visto na diagramação. Além disso, foi criado um método chamado </w:t>
       </w:r>
       <w:proofErr w:type="spellStart"/>
       <w:proofErr w:type="gramStart"/>
@@ -4192,19 +4067,7 @@
         <w:rPr>
           <w:rFonts w:ascii="Times New Roman" w:hAnsi="Times New Roman"/>
         </w:rPr>
-        <w:t xml:space="preserve"> foi necess</w:t>
-      </w:r>
-      <w:r>
-        <w:rPr>
-          <w:rFonts w:ascii="Times New Roman" w:hAnsi="Times New Roman"/>
-        </w:rPr>
-        <w:t>á</w:t>
-      </w:r>
-      <w:r>
-        <w:rPr>
-          <w:rFonts w:ascii="Times New Roman" w:hAnsi="Times New Roman"/>
-        </w:rPr>
-        <w:t xml:space="preserve">rio reajustar o atributo </w:t>
+        <w:t xml:space="preserve"> foi necessário reajustar o atributo </w:t>
       </w:r>
       <w:r>
         <w:rPr>
@@ -4234,19 +4097,7 @@
         <w:rPr>
           <w:rFonts w:ascii="Times New Roman" w:hAnsi="Times New Roman"/>
         </w:rPr>
-        <w:t>lacionamento as classes Professor e Graduação. Após criar o relacionamento, foi feito também o e</w:t>
-      </w:r>
-      <w:r>
-        <w:rPr>
-          <w:rFonts w:ascii="Times New Roman" w:hAnsi="Times New Roman"/>
-        </w:rPr>
-        <w:t>s</w:t>
-      </w:r>
-      <w:r>
-        <w:rPr>
-          <w:rFonts w:ascii="Times New Roman" w:hAnsi="Times New Roman"/>
-        </w:rPr>
-        <w:t xml:space="preserve">pelhamento entre as classes, uma vez que sua multiplicidade é de um para um, como pode ser visto na diagramação. Como se trará de um relacionamento </w:t>
+        <w:t xml:space="preserve">lacionamento as classes Professor e Graduação. Após criar o relacionamento, foi feito também o espelhamento entre as classes, uma vez que sua multiplicidade é de um para um, como pode ser visto na diagramação. Como se trará de um relacionamento </w:t>
       </w:r>
       <w:r>
         <w:rPr>
@@ -4518,7 +4369,7 @@
         <w:rStyle w:val="Nmerodepgina"/>
         <w:noProof/>
       </w:rPr>
-      <w:t>iii</w:t>
+      <w:t>ii</w:t>
     </w:r>
     <w:r>
       <w:rPr>
@@ -4579,7 +4430,7 @@
         <w:rStyle w:val="Nmerodepgina"/>
         <w:noProof/>
       </w:rPr>
-      <w:t>5</w:t>
+      <w:t>2</w:t>
     </w:r>
     <w:r>
       <w:rPr>
@@ -5756,6 +5607,9 @@
   </w:num>
   <w:num w:numId="13">
     <w:abstractNumId w:val="7"/>
+  </w:num>
+  <w:num w:numId="14">
+    <w:abstractNumId w:val="3"/>
   </w:num>
   <w:numIdMacAtCleanup w:val="13"/>
 </w:numbering>
@@ -5931,7 +5785,6 @@
         <w:tab w:val="left" w:pos="425"/>
       </w:tabs>
       <w:spacing w:before="480" w:after="120"/>
-      <w:ind w:left="431" w:hanging="431"/>
       <w:outlineLvl w:val="0"/>
     </w:pPr>
     <w:rPr>

</xml_diff>

<commit_message>
Atualizado a documentação do projeto
</commit_message>
<xml_diff>
--- a/Documentacao/Documentacao.docx
+++ b/Documentacao/Documentacao.docx
@@ -1,6 +1,6 @@
 
 <file path=word/document.xml><?xml version="1.0" encoding="utf-8"?>
-<w:document xmlns:wpc="http://schemas.microsoft.com/office/word/2010/wordprocessingCanvas" xmlns:mc="http://schemas.openxmlformats.org/markup-compatibility/2006" xmlns:o="urn:schemas-microsoft-com:office:office" xmlns:r="http://schemas.openxmlformats.org/officeDocument/2006/relationships" xmlns:m="http://schemas.openxmlformats.org/officeDocument/2006/math" xmlns:v="urn:schemas-microsoft-com:vml" xmlns:wp14="http://schemas.microsoft.com/office/word/2010/wordprocessingDrawing" xmlns:wp="http://schemas.openxmlformats.org/drawingml/2006/wordprocessingDrawing" xmlns:w10="urn:schemas-microsoft-com:office:word" xmlns:w="http://schemas.openxmlformats.org/wordprocessingml/2006/main" xmlns:w14="http://schemas.microsoft.com/office/word/2010/wordml" xmlns:wpg="http://schemas.microsoft.com/office/word/2010/wordprocessingGroup" xmlns:wpi="http://schemas.microsoft.com/office/word/2010/wordprocessingInk" xmlns:wne="http://schemas.microsoft.com/office/word/2006/wordml" xmlns:wps="http://schemas.microsoft.com/office/word/2010/wordprocessingShape" mc:Ignorable="w14 wp14">
+<w:document xmlns:ve="http://schemas.openxmlformats.org/markup-compatibility/2006" xmlns:o="urn:schemas-microsoft-com:office:office" xmlns:r="http://schemas.openxmlformats.org/officeDocument/2006/relationships" xmlns:m="http://schemas.openxmlformats.org/officeDocument/2006/math" xmlns:v="urn:schemas-microsoft-com:vml" xmlns:wp="http://schemas.openxmlformats.org/drawingml/2006/wordprocessingDrawing" xmlns:w10="urn:schemas-microsoft-com:office:word" xmlns:w="http://schemas.openxmlformats.org/wordprocessingml/2006/main" xmlns:wne="http://schemas.microsoft.com/office/word/2006/wordml">
   <w:body>
     <w:p/>
     <w:p>
@@ -35,7 +35,7 @@
                     </pic:cNvPicPr>
                   </pic:nvPicPr>
                   <pic:blipFill>
-                    <a:blip r:embed="rId9" cstate="print"/>
+                    <a:blip r:embed="rId8" cstate="print"/>
                     <a:srcRect/>
                     <a:stretch>
                       <a:fillRect/>
@@ -724,7 +724,7 @@
           <w:rFonts w:ascii="Times New Roman" w:hAnsi="Times New Roman"/>
         </w:rPr>
       </w:pPr>
-      <w:hyperlink r:id="rId10" w:history="1">
+      <w:hyperlink r:id="rId9" w:history="1">
         <w:r>
           <w:rPr>
             <w:rStyle w:val="Hyperlink"/>
@@ -739,7 +739,7 @@
         </w:rPr>
         <w:t xml:space="preserve">, </w:t>
       </w:r>
-      <w:hyperlink r:id="rId11" w:history="1">
+      <w:hyperlink r:id="rId10" w:history="1">
         <w:r>
           <w:rPr>
             <w:rStyle w:val="Hyperlink"/>
@@ -793,7 +793,7 @@
                     </pic:cNvPicPr>
                   </pic:nvPicPr>
                   <pic:blipFill>
-                    <a:blip r:embed="rId12" cstate="print"/>
+                    <a:blip r:embed="rId11" cstate="print"/>
                     <a:srcRect/>
                     <a:stretch>
                       <a:fillRect/>
@@ -1056,7 +1056,6 @@
         <w:rPr>
           <w:rFonts w:ascii="Times New Roman" w:hAnsi="Times New Roman"/>
           <w:noProof/>
-          <w:szCs w:val="22"/>
         </w:rPr>
       </w:pPr>
       <w:r>
@@ -1079,6 +1078,157 @@
           <w:noProof/>
         </w:rPr>
         <w:t>11</w:t>
+      </w:r>
+    </w:p>
+    <w:p>
+      <w:pPr>
+        <w:pStyle w:val="Sumrio1"/>
+        <w:rPr>
+          <w:rFonts w:ascii="Times New Roman" w:hAnsi="Times New Roman"/>
+          <w:noProof/>
+        </w:rPr>
+      </w:pPr>
+      <w:r>
+        <w:rPr>
+          <w:rFonts w:ascii="Times New Roman" w:hAnsi="Times New Roman"/>
+          <w:noProof/>
+        </w:rPr>
+        <w:t xml:space="preserve">   Etapa I</w:t>
+      </w:r>
+      <w:r>
+        <w:rPr>
+          <w:rFonts w:ascii="Times New Roman" w:hAnsi="Times New Roman"/>
+          <w:noProof/>
+        </w:rPr>
+        <w:tab/>
+        <w:t xml:space="preserve">         11</w:t>
+      </w:r>
+    </w:p>
+    <w:p>
+      <w:pPr>
+        <w:pStyle w:val="Sumrio1"/>
+        <w:rPr>
+          <w:rFonts w:ascii="Times New Roman" w:hAnsi="Times New Roman"/>
+          <w:noProof/>
+        </w:rPr>
+      </w:pPr>
+      <w:r>
+        <w:rPr>
+          <w:rFonts w:ascii="Times New Roman" w:hAnsi="Times New Roman"/>
+          <w:noProof/>
+        </w:rPr>
+        <w:t xml:space="preserve">   Etapa II</w:t>
+      </w:r>
+      <w:r>
+        <w:rPr>
+          <w:rFonts w:ascii="Times New Roman" w:hAnsi="Times New Roman"/>
+          <w:noProof/>
+        </w:rPr>
+        <w:tab/>
+        <w:t xml:space="preserve">         12</w:t>
+      </w:r>
+    </w:p>
+    <w:p>
+      <w:pPr>
+        <w:pStyle w:val="Sumrio1"/>
+        <w:rPr>
+          <w:rFonts w:ascii="Times New Roman" w:hAnsi="Times New Roman"/>
+          <w:noProof/>
+        </w:rPr>
+      </w:pPr>
+      <w:r>
+        <w:rPr>
+          <w:rFonts w:ascii="Times New Roman" w:hAnsi="Times New Roman"/>
+          <w:noProof/>
+        </w:rPr>
+        <w:t xml:space="preserve">   Etapa III</w:t>
+      </w:r>
+      <w:r>
+        <w:rPr>
+          <w:rFonts w:ascii="Times New Roman" w:hAnsi="Times New Roman"/>
+          <w:noProof/>
+        </w:rPr>
+        <w:tab/>
+        <w:t xml:space="preserve">         13</w:t>
+      </w:r>
+    </w:p>
+    <w:p>
+      <w:pPr>
+        <w:pStyle w:val="Sumrio1"/>
+        <w:rPr>
+          <w:rFonts w:ascii="Times New Roman" w:hAnsi="Times New Roman"/>
+          <w:noProof/>
+        </w:rPr>
+      </w:pPr>
+      <w:r>
+        <w:rPr>
+          <w:rFonts w:ascii="Times New Roman" w:hAnsi="Times New Roman"/>
+          <w:noProof/>
+        </w:rPr>
+        <w:t xml:space="preserve">   Etapa IV</w:t>
+      </w:r>
+      <w:r>
+        <w:rPr>
+          <w:rFonts w:ascii="Times New Roman" w:hAnsi="Times New Roman"/>
+          <w:noProof/>
+        </w:rPr>
+        <w:tab/>
+        <w:t xml:space="preserve">         14</w:t>
+      </w:r>
+    </w:p>
+    <w:p>
+      <w:pPr>
+        <w:pStyle w:val="Sumrio1"/>
+        <w:rPr>
+          <w:rFonts w:ascii="Times New Roman" w:hAnsi="Times New Roman"/>
+          <w:noProof/>
+        </w:rPr>
+      </w:pPr>
+      <w:r>
+        <w:rPr>
+          <w:rFonts w:ascii="Times New Roman" w:hAnsi="Times New Roman"/>
+          <w:noProof/>
+        </w:rPr>
+        <w:t xml:space="preserve">   Etapa V</w:t>
+      </w:r>
+      <w:r>
+        <w:rPr>
+          <w:rFonts w:ascii="Times New Roman" w:hAnsi="Times New Roman"/>
+          <w:noProof/>
+        </w:rPr>
+        <w:tab/>
+        <w:t xml:space="preserve">         15</w:t>
+      </w:r>
+    </w:p>
+    <w:p>
+      <w:pPr>
+        <w:pStyle w:val="Sumrio1"/>
+        <w:rPr>
+          <w:rFonts w:ascii="Times New Roman" w:hAnsi="Times New Roman"/>
+          <w:noProof/>
+        </w:rPr>
+      </w:pPr>
+      <w:r>
+        <w:rPr>
+          <w:rFonts w:ascii="Times New Roman" w:hAnsi="Times New Roman"/>
+          <w:noProof/>
+        </w:rPr>
+        <w:t xml:space="preserve">   Etapa V</w:t>
+      </w:r>
+      <w:r>
+        <w:rPr>
+          <w:rFonts w:ascii="Times New Roman" w:hAnsi="Times New Roman"/>
+          <w:noProof/>
+        </w:rPr>
+        <w:t>I</w:t>
+      </w:r>
+      <w:r>
+        <w:rPr>
+          <w:rFonts w:ascii="Times New Roman" w:hAnsi="Times New Roman"/>
+          <w:noProof/>
+        </w:rPr>
+        <w:tab/>
+        <w:t xml:space="preserve">         16</w:t>
       </w:r>
     </w:p>
     <w:p>
@@ -1109,7 +1259,7 @@
           <w:rFonts w:ascii="Times New Roman" w:hAnsi="Times New Roman"/>
           <w:noProof/>
         </w:rPr>
-        <w:t>16</w:t>
+        <w:t>17</w:t>
       </w:r>
     </w:p>
     <w:p>
@@ -1891,14 +2041,24 @@
         <w:spacing w:line="320" w:lineRule="atLeast"/>
         <w:rPr>
           <w:rFonts w:ascii="Times New Roman" w:hAnsi="Times New Roman"/>
-          <w:i/>
-        </w:rPr>
-      </w:pPr>
-      <w:r>
-        <w:rPr>
-          <w:rFonts w:ascii="Times New Roman" w:hAnsi="Times New Roman"/>
           <w:b/>
         </w:rPr>
+      </w:pPr>
+    </w:p>
+    <w:p>
+      <w:pPr>
+        <w:pStyle w:val="Paragrafonormal"/>
+        <w:spacing w:line="320" w:lineRule="atLeast"/>
+        <w:rPr>
+          <w:rFonts w:ascii="Times New Roman" w:hAnsi="Times New Roman"/>
+          <w:i/>
+        </w:rPr>
+      </w:pPr>
+      <w:r>
+        <w:rPr>
+          <w:rFonts w:ascii="Times New Roman" w:hAnsi="Times New Roman"/>
+          <w:b/>
+        </w:rPr>
         <w:t>Seção 0</w:t>
       </w:r>
       <w:r>
@@ -1926,14 +2086,7 @@
           <w:rFonts w:ascii="Times New Roman" w:hAnsi="Times New Roman"/>
           <w:i/>
         </w:rPr>
-        <w:t>15</w:t>
-      </w:r>
-      <w:r>
-        <w:rPr>
-          <w:rFonts w:ascii="Times New Roman" w:hAnsi="Times New Roman"/>
-          <w:i/>
-        </w:rPr>
-        <w:t xml:space="preserve"> de outubro</w:t>
+        <w:t>15 de outubro</w:t>
       </w:r>
       <w:r>
         <w:rPr>
@@ -1947,7 +2100,7 @@
           <w:rFonts w:ascii="Times New Roman" w:hAnsi="Times New Roman"/>
           <w:i/>
         </w:rPr>
-        <w:t>21</w:t>
+        <w:t>22</w:t>
       </w:r>
       <w:r>
         <w:rPr>
@@ -1961,14 +2114,7 @@
           <w:rFonts w:ascii="Times New Roman" w:hAnsi="Times New Roman"/>
           <w:i/>
         </w:rPr>
-        <w:t>outubro</w:t>
-      </w:r>
-      <w:r>
-        <w:rPr>
-          <w:rFonts w:ascii="Times New Roman" w:hAnsi="Times New Roman"/>
-          <w:i/>
-        </w:rPr>
-        <w:t>)</w:t>
+        <w:t>outubro)</w:t>
       </w:r>
       <w:bookmarkStart w:id="1" w:name="_GoBack"/>
       <w:bookmarkEnd w:id="1"/>
@@ -1979,18 +2125,138 @@
         <w:spacing w:line="320" w:lineRule="atLeast"/>
         <w:rPr>
           <w:rFonts w:ascii="Times New Roman" w:hAnsi="Times New Roman"/>
-          <w:i/>
-        </w:rPr>
-      </w:pPr>
+        </w:rPr>
+      </w:pPr>
+      <w:r>
+        <w:rPr>
+          <w:rFonts w:ascii="Times New Roman" w:hAnsi="Times New Roman"/>
+        </w:rPr>
+        <w:t xml:space="preserve">Nessa semana </w:t>
+      </w:r>
       <w:proofErr w:type="gramStart"/>
       <w:r>
         <w:rPr>
           <w:rFonts w:ascii="Times New Roman" w:hAnsi="Times New Roman"/>
-          <w:i/>
-        </w:rPr>
-        <w:t>)</w:t>
+        </w:rPr>
+        <w:t>foram</w:t>
       </w:r>
       <w:proofErr w:type="gramEnd"/>
+      <w:r>
+        <w:rPr>
+          <w:rFonts w:ascii="Times New Roman" w:hAnsi="Times New Roman"/>
+        </w:rPr>
+        <w:t xml:space="preserve"> abordados o conceito de atributos e métodos abstratos e concretos </w:t>
+      </w:r>
+      <w:proofErr w:type="spellStart"/>
+      <w:r>
+        <w:rPr>
+          <w:rFonts w:ascii="Times New Roman" w:hAnsi="Times New Roman"/>
+        </w:rPr>
+        <w:t>e</w:t>
+      </w:r>
+      <w:proofErr w:type="spellEnd"/>
+      <w:r>
+        <w:rPr>
+          <w:rFonts w:ascii="Times New Roman" w:hAnsi="Times New Roman"/>
+        </w:rPr>
+        <w:t xml:space="preserve"> de atributos e métodos </w:t>
+      </w:r>
+      <w:proofErr w:type="spellStart"/>
+      <w:r>
+        <w:rPr>
+          <w:rFonts w:ascii="Times New Roman" w:hAnsi="Times New Roman"/>
+          <w:i/>
+        </w:rPr>
+        <w:t>static</w:t>
+      </w:r>
+      <w:proofErr w:type="spellEnd"/>
+      <w:r>
+        <w:rPr>
+          <w:rFonts w:ascii="Times New Roman" w:hAnsi="Times New Roman"/>
+        </w:rPr>
+        <w:t xml:space="preserve">, além de classe abstrata. A classe possibilita um aumento na legibilidade do programa e na capacidade de escrita do programador, além de trazer uma estática maior ao projeto. Os métodos e atributos de classe ou estáticos permitindo uma flexibilidade maior no código, no entanto, são necessários alguns cuidados na hora de sua utilização, pois este podem chamar métodos sem os mesmo possuírem uma instancia o que torna um “perigo” durante a montagem do código. Todos esses conceitos foram </w:t>
+      </w:r>
+      <w:proofErr w:type="gramStart"/>
+      <w:r>
+        <w:rPr>
+          <w:rFonts w:ascii="Times New Roman" w:hAnsi="Times New Roman"/>
+        </w:rPr>
+        <w:t>implementados</w:t>
+      </w:r>
+      <w:proofErr w:type="gramEnd"/>
+      <w:r>
+        <w:rPr>
+          <w:rFonts w:ascii="Times New Roman" w:hAnsi="Times New Roman"/>
+        </w:rPr>
+        <w:t xml:space="preserve"> no código essa semana e em sua UML.</w:t>
+      </w:r>
+    </w:p>
+    <w:p>
+      <w:pPr>
+        <w:pStyle w:val="Paragrafonormal"/>
+        <w:spacing w:line="320" w:lineRule="atLeast"/>
+        <w:rPr>
+          <w:rFonts w:ascii="Times New Roman" w:hAnsi="Times New Roman"/>
+        </w:rPr>
+      </w:pPr>
+      <w:r>
+        <w:rPr>
+          <w:rFonts w:ascii="Times New Roman" w:hAnsi="Times New Roman"/>
+        </w:rPr>
+        <w:t xml:space="preserve">Além do mais, foram feitos novos teste de unidade em uma classe para verificação do comportamento dos métodos em relação </w:t>
+      </w:r>
+      <w:proofErr w:type="gramStart"/>
+      <w:r>
+        <w:rPr>
+          <w:rFonts w:ascii="Times New Roman" w:hAnsi="Times New Roman"/>
+        </w:rPr>
+        <w:t>as</w:t>
+      </w:r>
+      <w:proofErr w:type="gramEnd"/>
+      <w:r>
+        <w:rPr>
+          <w:rFonts w:ascii="Times New Roman" w:hAnsi="Times New Roman"/>
+        </w:rPr>
+        <w:t xml:space="preserve"> classes. Também tiveram inicio </w:t>
+      </w:r>
+      <w:proofErr w:type="gramStart"/>
+      <w:r>
+        <w:rPr>
+          <w:rFonts w:ascii="Times New Roman" w:hAnsi="Times New Roman"/>
+        </w:rPr>
+        <w:t>aos teste</w:t>
+      </w:r>
+      <w:proofErr w:type="gramEnd"/>
+      <w:r>
+        <w:rPr>
+          <w:rFonts w:ascii="Times New Roman" w:hAnsi="Times New Roman"/>
+        </w:rPr>
+        <w:t xml:space="preserve"> de cobertura produzidos pelo framework </w:t>
+      </w:r>
+      <w:proofErr w:type="spellStart"/>
+      <w:r>
+        <w:rPr>
+          <w:rFonts w:ascii="Times New Roman" w:hAnsi="Times New Roman"/>
+        </w:rPr>
+        <w:t>EclEmma</w:t>
+      </w:r>
+      <w:proofErr w:type="spellEnd"/>
+      <w:r>
+        <w:rPr>
+          <w:rFonts w:ascii="Times New Roman" w:hAnsi="Times New Roman"/>
+        </w:rPr>
+        <w:t>®.</w:t>
+      </w:r>
+    </w:p>
+    <w:p>
+      <w:pPr>
+        <w:pStyle w:val="Paragrafonormal"/>
+        <w:spacing w:line="320" w:lineRule="atLeast"/>
+        <w:rPr>
+          <w:rFonts w:ascii="Times New Roman" w:hAnsi="Times New Roman"/>
+          <w:i/>
+        </w:rPr>
+      </w:pPr>
     </w:p>
     <w:p>
       <w:pPr>
@@ -2305,7 +2571,7 @@
                     </pic:cNvPicPr>
                   </pic:nvPicPr>
                   <pic:blipFill>
-                    <a:blip r:embed="rId13" cstate="print"/>
+                    <a:blip r:embed="rId12" cstate="print"/>
                     <a:srcRect/>
                     <a:stretch>
                       <a:fillRect/>
@@ -2395,7 +2661,7 @@
                     </pic:cNvPicPr>
                   </pic:nvPicPr>
                   <pic:blipFill>
-                    <a:blip r:embed="rId14" cstate="print"/>
+                    <a:blip r:embed="rId13" cstate="print"/>
                     <a:srcRect/>
                     <a:stretch>
                       <a:fillRect/>
@@ -2510,7 +2776,7 @@
                     </pic:cNvPicPr>
                   </pic:nvPicPr>
                   <pic:blipFill>
-                    <a:blip r:embed="rId15" cstate="print"/>
+                    <a:blip r:embed="rId14" cstate="print"/>
                     <a:srcRect/>
                     <a:stretch>
                       <a:fillRect/>
@@ -2639,7 +2905,7 @@
                     </pic:cNvPicPr>
                   </pic:nvPicPr>
                   <pic:blipFill>
-                    <a:blip r:embed="rId16" cstate="print"/>
+                    <a:blip r:embed="rId15" cstate="print"/>
                     <a:srcRect/>
                     <a:stretch>
                       <a:fillRect/>
@@ -2777,7 +3043,7 @@
                     </pic:cNvPicPr>
                   </pic:nvPicPr>
                   <pic:blipFill>
-                    <a:blip r:embed="rId17" cstate="print"/>
+                    <a:blip r:embed="rId16" cstate="print"/>
                     <a:srcRect/>
                     <a:stretch>
                       <a:fillRect/>
@@ -2916,7 +3182,7 @@
                     </pic:cNvPicPr>
                   </pic:nvPicPr>
                   <pic:blipFill>
-                    <a:blip r:embed="rId18" cstate="print"/>
+                    <a:blip r:embed="rId17" cstate="print"/>
                     <a:srcRect/>
                     <a:stretch>
                       <a:fillRect/>
@@ -3046,7 +3312,7 @@
                     </pic:cNvPicPr>
                   </pic:nvPicPr>
                   <pic:blipFill>
-                    <a:blip r:embed="rId19" cstate="print"/>
+                    <a:blip r:embed="rId18" cstate="print"/>
                     <a:srcRect/>
                     <a:stretch>
                       <a:fillRect/>
@@ -3152,7 +3418,7 @@
                     </pic:cNvPicPr>
                   </pic:nvPicPr>
                   <pic:blipFill>
-                    <a:blip r:embed="rId20" cstate="print"/>
+                    <a:blip r:embed="rId19" cstate="print"/>
                     <a:srcRect/>
                     <a:stretch>
                       <a:fillRect/>
@@ -3287,7 +3553,7 @@
                     </pic:cNvPicPr>
                   </pic:nvPicPr>
                   <pic:blipFill>
-                    <a:blip r:embed="rId21" cstate="print"/>
+                    <a:blip r:embed="rId20" cstate="print"/>
                     <a:srcRect/>
                     <a:stretch>
                       <a:fillRect/>
@@ -3413,7 +3679,7 @@
                     </pic:cNvPicPr>
                   </pic:nvPicPr>
                   <pic:blipFill>
-                    <a:blip r:embed="rId22" cstate="print"/>
+                    <a:blip r:embed="rId21" cstate="print"/>
                     <a:srcRect/>
                     <a:stretch>
                       <a:fillRect/>
@@ -5526,6 +5792,455 @@
     </w:p>
     <w:p>
       <w:pPr>
+        <w:rPr>
+          <w:rFonts w:ascii="Times New Roman" w:eastAsia="Times New Roman" w:hAnsi="Times New Roman" w:cs="Times New Roman"/>
+          <w:b/>
+          <w:szCs w:val="20"/>
+          <w:lang w:eastAsia="pt-BR"/>
+        </w:rPr>
+      </w:pPr>
+      <w:r>
+        <w:rPr>
+          <w:rFonts w:ascii="Times New Roman" w:hAnsi="Times New Roman"/>
+          <w:b/>
+        </w:rPr>
+        <w:br w:type="page"/>
+      </w:r>
+    </w:p>
+    <w:p>
+      <w:pPr>
+        <w:pStyle w:val="Paragrafonormal"/>
+        <w:rPr>
+          <w:rFonts w:ascii="Times New Roman" w:hAnsi="Times New Roman"/>
+          <w:b/>
+        </w:rPr>
+      </w:pPr>
+    </w:p>
+    <w:p>
+      <w:pPr>
+        <w:pStyle w:val="Paragrafonormal"/>
+        <w:rPr>
+          <w:rFonts w:ascii="Times New Roman" w:hAnsi="Times New Roman"/>
+          <w:b/>
+        </w:rPr>
+      </w:pPr>
+      <w:r>
+        <w:rPr>
+          <w:rFonts w:ascii="Times New Roman" w:hAnsi="Times New Roman"/>
+          <w:b/>
+        </w:rPr>
+        <w:t>Etapa 0</w:t>
+      </w:r>
+      <w:r>
+        <w:rPr>
+          <w:rFonts w:ascii="Times New Roman" w:hAnsi="Times New Roman"/>
+          <w:b/>
+        </w:rPr>
+        <w:t>6</w:t>
+      </w:r>
+    </w:p>
+    <w:p>
+      <w:pPr>
+        <w:pStyle w:val="Paragrafonormal"/>
+        <w:spacing w:line="320" w:lineRule="atLeast"/>
+        <w:rPr>
+          <w:rFonts w:ascii="Times New Roman" w:hAnsi="Times New Roman"/>
+        </w:rPr>
+      </w:pPr>
+      <w:r>
+        <w:rPr>
+          <w:rFonts w:ascii="Times New Roman" w:hAnsi="Times New Roman"/>
+        </w:rPr>
+        <w:t>Nesta etapa, tivemos mudanças significativas no projeto. Primeiro lugar esta o adicionamento dos testes de cobertura no qual e possível verificar a cobertura d</w:t>
+      </w:r>
+      <w:r>
+        <w:rPr>
+          <w:rFonts w:ascii="Times New Roman" w:hAnsi="Times New Roman"/>
+        </w:rPr>
+        <w:t>os</w:t>
+      </w:r>
+      <w:r>
+        <w:rPr>
+          <w:rFonts w:ascii="Times New Roman" w:hAnsi="Times New Roman"/>
+        </w:rPr>
+        <w:t xml:space="preserve"> teste</w:t>
+      </w:r>
+      <w:r>
+        <w:rPr>
+          <w:rFonts w:ascii="Times New Roman" w:hAnsi="Times New Roman"/>
+        </w:rPr>
+        <w:t>s</w:t>
+      </w:r>
+      <w:r>
+        <w:rPr>
+          <w:rFonts w:ascii="Times New Roman" w:hAnsi="Times New Roman"/>
+        </w:rPr>
+        <w:t xml:space="preserve"> que está sendo atribuída ao projeto. Utilizando o framework </w:t>
+      </w:r>
+      <w:proofErr w:type="spellStart"/>
+      <w:proofErr w:type="gramStart"/>
+      <w:r>
+        <w:rPr>
+          <w:rFonts w:ascii="Times New Roman" w:hAnsi="Times New Roman"/>
+        </w:rPr>
+        <w:t>EclEmma</w:t>
+      </w:r>
+      <w:proofErr w:type="spellEnd"/>
+      <w:proofErr w:type="gramEnd"/>
+      <w:r>
+        <w:rPr>
+          <w:rFonts w:ascii="Times New Roman" w:hAnsi="Times New Roman"/>
+        </w:rPr>
+        <w:t>® vers</w:t>
+      </w:r>
+      <w:r>
+        <w:rPr>
+          <w:rFonts w:ascii="Times New Roman" w:hAnsi="Times New Roman"/>
+        </w:rPr>
+        <w:t xml:space="preserve">ão 2.2.1, download disponível na pagina: </w:t>
+      </w:r>
+      <w:r>
+        <w:rPr>
+          <w:rFonts w:ascii="Times New Roman" w:hAnsi="Times New Roman"/>
+        </w:rPr>
+        <w:t>&lt;</w:t>
+      </w:r>
+      <w:r>
+        <w:rPr>
+          <w:rFonts w:ascii="Times New Roman" w:hAnsi="Times New Roman"/>
+          <w:color w:val="0070C0"/>
+        </w:rPr>
+        <w:t xml:space="preserve"> </w:t>
+      </w:r>
+      <w:hyperlink r:id="rId22" w:history="1">
+        <w:r>
+          <w:rPr>
+            <w:rFonts w:ascii="Times New Roman" w:hAnsi="Times New Roman"/>
+            <w:color w:val="0070C0"/>
+          </w:rPr>
+          <w:t>http://www.eclemma.org/</w:t>
+        </w:r>
+      </w:hyperlink>
+      <w:r>
+        <w:rPr>
+          <w:rFonts w:ascii="Times New Roman" w:hAnsi="Times New Roman"/>
+        </w:rPr>
+        <w:t>&gt;, é possível fazer todos os testes de cobertura obtendo a porcentagem de cobertura do projeto. Em nosso projeto ainda está com uma porcentagem relativamente baixa de 45,8% como pode ser visto na imagem abaixo. No entanto, o objetivo é aumentar para até 90% a cobertura de teste até o final do projeto.</w:t>
+      </w:r>
+    </w:p>
+    <w:p>
+      <w:pPr>
+        <w:pStyle w:val="Paragrafonormal"/>
+        <w:spacing w:line="320" w:lineRule="atLeast"/>
+        <w:rPr>
+          <w:rFonts w:ascii="Times New Roman" w:hAnsi="Times New Roman"/>
+        </w:rPr>
+      </w:pPr>
+    </w:p>
+    <w:p>
+      <w:pPr>
+        <w:pStyle w:val="Paragrafonormal"/>
+        <w:spacing w:line="320" w:lineRule="atLeast"/>
+        <w:ind w:left="-142" w:firstLine="0"/>
+        <w:rPr>
+          <w:rFonts w:ascii="Times New Roman" w:hAnsi="Times New Roman"/>
+        </w:rPr>
+      </w:pPr>
+      <w:r>
+        <w:rPr>
+          <w:rFonts w:ascii="Times New Roman" w:hAnsi="Times New Roman"/>
+          <w:noProof/>
+        </w:rPr>
+        <w:drawing>
+          <wp:inline distT="0" distB="0" distL="0" distR="0">
+            <wp:extent cx="5681230" cy="1116531"/>
+            <wp:effectExtent l="19050" t="0" r="0" b="0"/>
+            <wp:docPr id="4" name="Imagem 3" descr="Teste.png"/>
+            <wp:cNvGraphicFramePr>
+              <a:graphicFrameLocks xmlns:a="http://schemas.openxmlformats.org/drawingml/2006/main" noChangeAspect="1"/>
+            </wp:cNvGraphicFramePr>
+            <a:graphic xmlns:a="http://schemas.openxmlformats.org/drawingml/2006/main">
+              <a:graphicData uri="http://schemas.openxmlformats.org/drawingml/2006/picture">
+                <pic:pic xmlns:pic="http://schemas.openxmlformats.org/drawingml/2006/picture">
+                  <pic:nvPicPr>
+                    <pic:cNvPr id="0" name="Teste.png"/>
+                    <pic:cNvPicPr/>
+                  </pic:nvPicPr>
+                  <pic:blipFill>
+                    <a:blip r:embed="rId23" cstate="print"/>
+                    <a:stretch>
+                      <a:fillRect/>
+                    </a:stretch>
+                  </pic:blipFill>
+                  <pic:spPr>
+                    <a:xfrm>
+                      <a:off x="0" y="0"/>
+                      <a:ext cx="5681439" cy="1116572"/>
+                    </a:xfrm>
+                    <a:prstGeom prst="rect">
+                      <a:avLst/>
+                    </a:prstGeom>
+                  </pic:spPr>
+                </pic:pic>
+              </a:graphicData>
+            </a:graphic>
+          </wp:inline>
+        </w:drawing>
+      </w:r>
+    </w:p>
+    <w:p>
+      <w:pPr>
+        <w:pStyle w:val="Paragrafonormal"/>
+        <w:spacing w:line="320" w:lineRule="atLeast"/>
+        <w:jc w:val="center"/>
+        <w:rPr>
+          <w:rFonts w:ascii="Times New Roman" w:hAnsi="Times New Roman"/>
+        </w:rPr>
+      </w:pPr>
+      <w:r>
+        <w:rPr>
+          <w:rFonts w:ascii="Times New Roman" w:hAnsi="Times New Roman"/>
+          <w:i/>
+          <w:sz w:val="20"/>
+        </w:rPr>
+        <w:t xml:space="preserve">Figura 11: Relatório do Teste de Cobertura – </w:t>
+      </w:r>
+      <w:proofErr w:type="spellStart"/>
+      <w:proofErr w:type="gramStart"/>
+      <w:r>
+        <w:rPr>
+          <w:rFonts w:ascii="Times New Roman" w:hAnsi="Times New Roman"/>
+          <w:i/>
+          <w:sz w:val="20"/>
+        </w:rPr>
+        <w:t>EclEmma</w:t>
+      </w:r>
+      <w:proofErr w:type="spellEnd"/>
+      <w:proofErr w:type="gramEnd"/>
+      <w:r>
+        <w:rPr>
+          <w:rFonts w:ascii="Times New Roman" w:hAnsi="Times New Roman"/>
+          <w:i/>
+          <w:sz w:val="20"/>
+        </w:rPr>
+        <w:t>.</w:t>
+      </w:r>
+    </w:p>
+    <w:p>
+      <w:pPr>
+        <w:pStyle w:val="Paragrafonormal"/>
+        <w:spacing w:line="320" w:lineRule="atLeast"/>
+        <w:rPr>
+          <w:rFonts w:ascii="Times New Roman" w:hAnsi="Times New Roman"/>
+        </w:rPr>
+      </w:pPr>
+    </w:p>
+    <w:p>
+      <w:pPr>
+        <w:pStyle w:val="Paragrafonormal"/>
+        <w:spacing w:line="320" w:lineRule="atLeast"/>
+        <w:rPr>
+          <w:rFonts w:ascii="Times New Roman" w:hAnsi="Times New Roman"/>
+        </w:rPr>
+      </w:pPr>
+      <w:r>
+        <w:rPr>
+          <w:rFonts w:ascii="Times New Roman" w:hAnsi="Times New Roman"/>
+        </w:rPr>
+        <w:t xml:space="preserve">Alem disso, foi </w:t>
+      </w:r>
+      <w:proofErr w:type="gramStart"/>
+      <w:r>
+        <w:rPr>
+          <w:rFonts w:ascii="Times New Roman" w:hAnsi="Times New Roman"/>
+        </w:rPr>
+        <w:t>criado</w:t>
+      </w:r>
+      <w:proofErr w:type="gramEnd"/>
+      <w:r>
+        <w:rPr>
+          <w:rFonts w:ascii="Times New Roman" w:hAnsi="Times New Roman"/>
+        </w:rPr>
+        <w:t xml:space="preserve"> uma nova classe abstrata chamada Pessoa, por sua vez, carregada de atributos no qual são utilizados por sua classe filha, funcionário. Para este caso, a classe funcionário deixou de ter alguns atributos para ter atributos mais específicos de sua classe.</w:t>
+      </w:r>
+    </w:p>
+    <w:p>
+      <w:pPr>
+        <w:pStyle w:val="Paragrafonormal"/>
+        <w:spacing w:line="320" w:lineRule="atLeast"/>
+        <w:rPr>
+          <w:rFonts w:ascii="Times New Roman" w:hAnsi="Times New Roman"/>
+        </w:rPr>
+      </w:pPr>
+      <w:r>
+        <w:rPr>
+          <w:rFonts w:ascii="Times New Roman" w:hAnsi="Times New Roman"/>
+        </w:rPr>
+        <w:t xml:space="preserve">Também fora adicionados um atributo </w:t>
+      </w:r>
+      <w:proofErr w:type="spellStart"/>
+      <w:r>
+        <w:rPr>
+          <w:rFonts w:ascii="Times New Roman" w:hAnsi="Times New Roman"/>
+          <w:i/>
+        </w:rPr>
+        <w:t>stati</w:t>
+      </w:r>
+      <w:r>
+        <w:rPr>
+          <w:rFonts w:ascii="Times New Roman" w:hAnsi="Times New Roman"/>
+          <w:i/>
+        </w:rPr>
+        <w:t>c</w:t>
+      </w:r>
+      <w:proofErr w:type="spellEnd"/>
+      <w:r>
+        <w:rPr>
+          <w:rFonts w:ascii="Times New Roman" w:hAnsi="Times New Roman"/>
+          <w:i/>
+        </w:rPr>
+        <w:t xml:space="preserve"> </w:t>
+      </w:r>
+      <w:r>
+        <w:rPr>
+          <w:rFonts w:ascii="Times New Roman" w:hAnsi="Times New Roman"/>
+        </w:rPr>
+        <w:t xml:space="preserve">na classe Sala, chamado </w:t>
+      </w:r>
+      <w:proofErr w:type="spellStart"/>
+      <w:proofErr w:type="gramStart"/>
+      <w:r>
+        <w:rPr>
+          <w:rFonts w:ascii="Times New Roman" w:hAnsi="Times New Roman"/>
+        </w:rPr>
+        <w:t>quantidadeAluno</w:t>
+      </w:r>
+      <w:proofErr w:type="spellEnd"/>
+      <w:proofErr w:type="gramEnd"/>
+      <w:r>
+        <w:rPr>
+          <w:rFonts w:ascii="Times New Roman" w:hAnsi="Times New Roman"/>
+        </w:rPr>
+        <w:t xml:space="preserve">, este atributo trata-se de uma constante </w:t>
+      </w:r>
+      <w:r>
+        <w:rPr>
+          <w:rFonts w:ascii="Times New Roman" w:hAnsi="Times New Roman"/>
+        </w:rPr>
+        <w:t xml:space="preserve">o qual servirá para determinar a quantidade máxima de alunos dentro de uma sala, isto é, de uma turma. Além disso, </w:t>
+      </w:r>
+      <w:proofErr w:type="gramStart"/>
+      <w:r>
+        <w:rPr>
+          <w:rFonts w:ascii="Times New Roman" w:hAnsi="Times New Roman"/>
+        </w:rPr>
+        <w:t>fora</w:t>
+      </w:r>
+      <w:proofErr w:type="gramEnd"/>
+      <w:r>
+        <w:rPr>
+          <w:rFonts w:ascii="Times New Roman" w:hAnsi="Times New Roman"/>
+        </w:rPr>
+        <w:t xml:space="preserve"> criado novos métodos para a classe Sala. São eles: </w:t>
+      </w:r>
+      <w:proofErr w:type="spellStart"/>
+      <w:proofErr w:type="gramStart"/>
+      <w:r>
+        <w:rPr>
+          <w:rFonts w:ascii="Times New Roman" w:hAnsi="Times New Roman"/>
+        </w:rPr>
+        <w:t>listarAluno</w:t>
+      </w:r>
+      <w:proofErr w:type="spellEnd"/>
+      <w:proofErr w:type="gramEnd"/>
+      <w:r>
+        <w:rPr>
+          <w:rFonts w:ascii="Times New Roman" w:hAnsi="Times New Roman"/>
+        </w:rPr>
+        <w:t xml:space="preserve"> no qual é possível verificar os nomes dos alunos que estão em uma determinada sala/turma, </w:t>
+      </w:r>
+      <w:proofErr w:type="spellStart"/>
+      <w:r>
+        <w:rPr>
+          <w:rFonts w:ascii="Times New Roman" w:hAnsi="Times New Roman"/>
+        </w:rPr>
+        <w:t>informarQuantidadeDeAlunos</w:t>
+      </w:r>
+      <w:proofErr w:type="spellEnd"/>
+      <w:r>
+        <w:rPr>
+          <w:rFonts w:ascii="Times New Roman" w:hAnsi="Times New Roman"/>
+        </w:rPr>
+        <w:t xml:space="preserve"> esse mostra a quantidade de alunos dentro de uma sala/turma e </w:t>
+      </w:r>
+      <w:proofErr w:type="spellStart"/>
+      <w:r>
+        <w:rPr>
+          <w:rFonts w:ascii="Times New Roman" w:hAnsi="Times New Roman"/>
+        </w:rPr>
+        <w:t>criarSala</w:t>
+      </w:r>
+      <w:proofErr w:type="spellEnd"/>
+      <w:r>
+        <w:rPr>
+          <w:rFonts w:ascii="Times New Roman" w:hAnsi="Times New Roman"/>
+        </w:rPr>
+        <w:t xml:space="preserve"> que trata de um método no qual é possível adicionar novos alunos em uma turma, porem não é possível adicionar mais do que 20 anos em uma turma, pois o método possui um restrição para isso.</w:t>
+      </w:r>
+    </w:p>
+    <w:p>
+      <w:pPr>
+        <w:pStyle w:val="Paragrafonormal"/>
+        <w:spacing w:line="320" w:lineRule="atLeast"/>
+        <w:rPr>
+          <w:rFonts w:ascii="Times New Roman" w:hAnsi="Times New Roman"/>
+        </w:rPr>
+      </w:pPr>
+      <w:r>
+        <w:rPr>
+          <w:rFonts w:ascii="Times New Roman" w:hAnsi="Times New Roman"/>
+        </w:rPr>
+        <w:t xml:space="preserve">E por sim fim, foi criado um novo relacionamento entre Aluno e Sala, isto é, uma associação simples de um para muitos. </w:t>
+      </w:r>
+      <w:proofErr w:type="gramStart"/>
+      <w:r>
+        <w:rPr>
+          <w:rFonts w:ascii="Times New Roman" w:hAnsi="Times New Roman"/>
+        </w:rPr>
+        <w:t>Fo</w:t>
+      </w:r>
+      <w:r>
+        <w:rPr>
+          <w:rFonts w:ascii="Times New Roman" w:hAnsi="Times New Roman"/>
+        </w:rPr>
+        <w:t>ram</w:t>
+      </w:r>
+      <w:proofErr w:type="gramEnd"/>
+      <w:r>
+        <w:rPr>
+          <w:rFonts w:ascii="Times New Roman" w:hAnsi="Times New Roman"/>
+        </w:rPr>
+        <w:t xml:space="preserve"> </w:t>
+      </w:r>
+      <w:r>
+        <w:rPr>
+          <w:rFonts w:ascii="Times New Roman" w:hAnsi="Times New Roman"/>
+        </w:rPr>
+        <w:t>adicionado também alguns teste de unidade, para aumentar a validação dos métodos.</w:t>
+      </w:r>
+    </w:p>
+    <w:p>
+      <w:pPr>
+        <w:pStyle w:val="Paragrafonormal"/>
+        <w:ind w:firstLine="0"/>
+        <w:rPr>
+          <w:rFonts w:ascii="Times New Roman" w:hAnsi="Times New Roman"/>
+          <w:b/>
+        </w:rPr>
+      </w:pPr>
+    </w:p>
+    <w:p>
+      <w:pPr>
         <w:pStyle w:val="Paragrafonormal"/>
         <w:ind w:firstLine="0"/>
         <w:rPr>
@@ -5583,7 +6298,7 @@
         </w:rPr>
         <w:t>O controle de versão é uma importante ferramenta no desenvolvimento de um software. A eficácia do controle de versão de software é comprovada por fazer parte das exigências para melhorias do processo de desenvolvimento de certificações tais como </w:t>
       </w:r>
-      <w:hyperlink r:id="rId23" w:tooltip="CMMI" w:history="1">
+      <w:hyperlink r:id="rId24" w:tooltip="CMMI" w:history="1">
         <w:r>
           <w:rPr>
             <w:rFonts w:ascii="Times New Roman" w:hAnsi="Times New Roman"/>
@@ -5597,7 +6312,7 @@
         </w:rPr>
         <w:t> e </w:t>
       </w:r>
-      <w:hyperlink r:id="rId24" w:tooltip="SPICE" w:history="1">
+      <w:hyperlink r:id="rId25" w:tooltip="SPICE" w:history="1">
         <w:r>
           <w:rPr>
             <w:rFonts w:ascii="Times New Roman" w:hAnsi="Times New Roman"/>
@@ -5658,7 +6373,7 @@
         </w:rPr>
         <w:t xml:space="preserve"> </w:t>
       </w:r>
-      <w:hyperlink r:id="rId25" w:history="1">
+      <w:hyperlink r:id="rId26" w:history="1">
         <w:r>
           <w:rPr>
             <w:rFonts w:ascii="Times New Roman" w:hAnsi="Times New Roman"/>
@@ -5717,7 +6432,7 @@
         </w:rPr>
         <w:t xml:space="preserve">) não foram perdidas, apenas refatoradas. Portanto, o novo endereço do repositório è: </w:t>
       </w:r>
-      <w:hyperlink r:id="rId26" w:history="1">
+      <w:hyperlink r:id="rId27" w:history="1">
         <w:r>
           <w:rPr>
             <w:rFonts w:ascii="Times New Roman" w:hAnsi="Times New Roman"/>
@@ -5746,8 +6461,8 @@
     </w:p>
     <w:p/>
     <w:sectPr>
-      <w:headerReference w:type="default" r:id="rId27"/>
-      <w:footerReference w:type="default" r:id="rId28"/>
+      <w:headerReference w:type="default" r:id="rId28"/>
+      <w:footerReference w:type="default" r:id="rId29"/>
       <w:pgSz w:w="11906" w:h="16838"/>
       <w:pgMar w:top="1417" w:right="1701" w:bottom="1417" w:left="1701" w:header="708" w:footer="708" w:gutter="0"/>
       <w:cols w:space="708"/>
@@ -5759,7 +6474,7 @@
 </file>
 
 <file path=word/endnotes.xml><?xml version="1.0" encoding="utf-8"?>
-<w:endnotes xmlns:wpc="http://schemas.microsoft.com/office/word/2010/wordprocessingCanvas" xmlns:mc="http://schemas.openxmlformats.org/markup-compatibility/2006" xmlns:o="urn:schemas-microsoft-com:office:office" xmlns:r="http://schemas.openxmlformats.org/officeDocument/2006/relationships" xmlns:m="http://schemas.openxmlformats.org/officeDocument/2006/math" xmlns:v="urn:schemas-microsoft-com:vml" xmlns:wp14="http://schemas.microsoft.com/office/word/2010/wordprocessingDrawing" xmlns:wp="http://schemas.openxmlformats.org/drawingml/2006/wordprocessingDrawing" xmlns:w10="urn:schemas-microsoft-com:office:word" xmlns:w="http://schemas.openxmlformats.org/wordprocessingml/2006/main" xmlns:w14="http://schemas.microsoft.com/office/word/2010/wordml" xmlns:wpg="http://schemas.microsoft.com/office/word/2010/wordprocessingGroup" xmlns:wpi="http://schemas.microsoft.com/office/word/2010/wordprocessingInk" xmlns:wne="http://schemas.microsoft.com/office/word/2006/wordml" xmlns:wps="http://schemas.microsoft.com/office/word/2010/wordprocessingShape" mc:Ignorable="w14 wp14">
+<w:endnotes xmlns:ve="http://schemas.openxmlformats.org/markup-compatibility/2006" xmlns:o="urn:schemas-microsoft-com:office:office" xmlns:r="http://schemas.openxmlformats.org/officeDocument/2006/relationships" xmlns:m="http://schemas.openxmlformats.org/officeDocument/2006/math" xmlns:v="urn:schemas-microsoft-com:vml" xmlns:wp="http://schemas.openxmlformats.org/drawingml/2006/wordprocessingDrawing" xmlns:w10="urn:schemas-microsoft-com:office:word" xmlns:w="http://schemas.openxmlformats.org/wordprocessingml/2006/main" xmlns:wne="http://schemas.microsoft.com/office/word/2006/wordml">
   <w:endnote w:type="separator" w:id="-1">
     <w:p>
       <w:pPr>
@@ -5784,7 +6499,7 @@
 </file>
 
 <file path=word/footer1.xml><?xml version="1.0" encoding="utf-8"?>
-<w:ftr xmlns:wpc="http://schemas.microsoft.com/office/word/2010/wordprocessingCanvas" xmlns:mc="http://schemas.openxmlformats.org/markup-compatibility/2006" xmlns:o="urn:schemas-microsoft-com:office:office" xmlns:r="http://schemas.openxmlformats.org/officeDocument/2006/relationships" xmlns:m="http://schemas.openxmlformats.org/officeDocument/2006/math" xmlns:v="urn:schemas-microsoft-com:vml" xmlns:wp14="http://schemas.microsoft.com/office/word/2010/wordprocessingDrawing" xmlns:wp="http://schemas.openxmlformats.org/drawingml/2006/wordprocessingDrawing" xmlns:w10="urn:schemas-microsoft-com:office:word" xmlns:w="http://schemas.openxmlformats.org/wordprocessingml/2006/main" xmlns:w14="http://schemas.microsoft.com/office/word/2010/wordml" xmlns:wpg="http://schemas.microsoft.com/office/word/2010/wordprocessingGroup" xmlns:wpi="http://schemas.microsoft.com/office/word/2010/wordprocessingInk" xmlns:wne="http://schemas.microsoft.com/office/word/2006/wordml" xmlns:wps="http://schemas.microsoft.com/office/word/2010/wordprocessingShape" mc:Ignorable="w14 wp14">
+<w:ftr xmlns:ve="http://schemas.openxmlformats.org/markup-compatibility/2006" xmlns:o="urn:schemas-microsoft-com:office:office" xmlns:r="http://schemas.openxmlformats.org/officeDocument/2006/relationships" xmlns:m="http://schemas.openxmlformats.org/officeDocument/2006/math" xmlns:v="urn:schemas-microsoft-com:vml" xmlns:wp="http://schemas.openxmlformats.org/drawingml/2006/wordprocessingDrawing" xmlns:w10="urn:schemas-microsoft-com:office:word" xmlns:w="http://schemas.openxmlformats.org/wordprocessingml/2006/main" xmlns:wne="http://schemas.microsoft.com/office/word/2006/wordml">
   <w:p>
     <w:pPr>
       <w:pStyle w:val="Rodap"/>
@@ -5827,7 +6542,7 @@
         <w:rFonts w:asciiTheme="majorHAnsi" w:hAnsiTheme="majorHAnsi"/>
         <w:noProof/>
       </w:rPr>
-      <w:t>5</w:t>
+      <w:t>3</w:t>
     </w:r>
     <w:r>
       <w:rPr>
@@ -5846,7 +6561,7 @@
 </file>
 
 <file path=word/footnotes.xml><?xml version="1.0" encoding="utf-8"?>
-<w:footnotes xmlns:wpc="http://schemas.microsoft.com/office/word/2010/wordprocessingCanvas" xmlns:mc="http://schemas.openxmlformats.org/markup-compatibility/2006" xmlns:o="urn:schemas-microsoft-com:office:office" xmlns:r="http://schemas.openxmlformats.org/officeDocument/2006/relationships" xmlns:m="http://schemas.openxmlformats.org/officeDocument/2006/math" xmlns:v="urn:schemas-microsoft-com:vml" xmlns:wp14="http://schemas.microsoft.com/office/word/2010/wordprocessingDrawing" xmlns:wp="http://schemas.openxmlformats.org/drawingml/2006/wordprocessingDrawing" xmlns:w10="urn:schemas-microsoft-com:office:word" xmlns:w="http://schemas.openxmlformats.org/wordprocessingml/2006/main" xmlns:w14="http://schemas.microsoft.com/office/word/2010/wordml" xmlns:wpg="http://schemas.microsoft.com/office/word/2010/wordprocessingGroup" xmlns:wpi="http://schemas.microsoft.com/office/word/2010/wordprocessingInk" xmlns:wne="http://schemas.microsoft.com/office/word/2006/wordml" xmlns:wps="http://schemas.microsoft.com/office/word/2010/wordprocessingShape" mc:Ignorable="w14 wp14">
+<w:footnotes xmlns:ve="http://schemas.openxmlformats.org/markup-compatibility/2006" xmlns:o="urn:schemas-microsoft-com:office:office" xmlns:r="http://schemas.openxmlformats.org/officeDocument/2006/relationships" xmlns:m="http://schemas.openxmlformats.org/officeDocument/2006/math" xmlns:v="urn:schemas-microsoft-com:vml" xmlns:wp="http://schemas.openxmlformats.org/drawingml/2006/wordprocessingDrawing" xmlns:w10="urn:schemas-microsoft-com:office:word" xmlns:w="http://schemas.openxmlformats.org/wordprocessingml/2006/main" xmlns:wne="http://schemas.microsoft.com/office/word/2006/wordml">
   <w:footnote w:type="separator" w:id="-1">
     <w:p>
       <w:pPr>
@@ -5871,7 +6586,7 @@
 </file>
 
 <file path=word/header1.xml><?xml version="1.0" encoding="utf-8"?>
-<w:hdr xmlns:wpc="http://schemas.microsoft.com/office/word/2010/wordprocessingCanvas" xmlns:mc="http://schemas.openxmlformats.org/markup-compatibility/2006" xmlns:o="urn:schemas-microsoft-com:office:office" xmlns:r="http://schemas.openxmlformats.org/officeDocument/2006/relationships" xmlns:m="http://schemas.openxmlformats.org/officeDocument/2006/math" xmlns:v="urn:schemas-microsoft-com:vml" xmlns:wp14="http://schemas.microsoft.com/office/word/2010/wordprocessingDrawing" xmlns:wp="http://schemas.openxmlformats.org/drawingml/2006/wordprocessingDrawing" xmlns:w10="urn:schemas-microsoft-com:office:word" xmlns:w="http://schemas.openxmlformats.org/wordprocessingml/2006/main" xmlns:w14="http://schemas.microsoft.com/office/word/2010/wordml" xmlns:wpg="http://schemas.microsoft.com/office/word/2010/wordprocessingGroup" xmlns:wpi="http://schemas.microsoft.com/office/word/2010/wordprocessingInk" xmlns:wne="http://schemas.microsoft.com/office/word/2006/wordml" xmlns:wps="http://schemas.microsoft.com/office/word/2010/wordprocessingShape" mc:Ignorable="w14 wp14">
+<w:hdr xmlns:ve="http://schemas.openxmlformats.org/markup-compatibility/2006" xmlns:o="urn:schemas-microsoft-com:office:office" xmlns:r="http://schemas.openxmlformats.org/officeDocument/2006/relationships" xmlns:m="http://schemas.openxmlformats.org/officeDocument/2006/math" xmlns:v="urn:schemas-microsoft-com:vml" xmlns:wp="http://schemas.openxmlformats.org/drawingml/2006/wordprocessingDrawing" xmlns:w10="urn:schemas-microsoft-com:office:word" xmlns:w="http://schemas.openxmlformats.org/wordprocessingml/2006/main" xmlns:wne="http://schemas.microsoft.com/office/word/2006/wordml">
   <w:p>
     <w:pPr>
       <w:pStyle w:val="Cabealho"/>
@@ -5936,7 +6651,7 @@
 </file>
 
 <file path=word/numbering.xml><?xml version="1.0" encoding="utf-8"?>
-<w:numbering xmlns:wpc="http://schemas.microsoft.com/office/word/2010/wordprocessingCanvas" xmlns:mc="http://schemas.openxmlformats.org/markup-compatibility/2006" xmlns:o="urn:schemas-microsoft-com:office:office" xmlns:r="http://schemas.openxmlformats.org/officeDocument/2006/relationships" xmlns:m="http://schemas.openxmlformats.org/officeDocument/2006/math" xmlns:v="urn:schemas-microsoft-com:vml" xmlns:wp14="http://schemas.microsoft.com/office/word/2010/wordprocessingDrawing" xmlns:wp="http://schemas.openxmlformats.org/drawingml/2006/wordprocessingDrawing" xmlns:w10="urn:schemas-microsoft-com:office:word" xmlns:w="http://schemas.openxmlformats.org/wordprocessingml/2006/main" xmlns:w14="http://schemas.microsoft.com/office/word/2010/wordml" xmlns:wpg="http://schemas.microsoft.com/office/word/2010/wordprocessingGroup" xmlns:wpi="http://schemas.microsoft.com/office/word/2010/wordprocessingInk" xmlns:wne="http://schemas.microsoft.com/office/word/2006/wordml" xmlns:wps="http://schemas.microsoft.com/office/word/2010/wordprocessingShape" mc:Ignorable="w14 wp14">
+<w:numbering xmlns:ve="http://schemas.openxmlformats.org/markup-compatibility/2006" xmlns:o="urn:schemas-microsoft-com:office:office" xmlns:r="http://schemas.openxmlformats.org/officeDocument/2006/relationships" xmlns:m="http://schemas.openxmlformats.org/officeDocument/2006/math" xmlns:v="urn:schemas-microsoft-com:vml" xmlns:wp="http://schemas.openxmlformats.org/drawingml/2006/wordprocessingDrawing" xmlns:w10="urn:schemas-microsoft-com:office:word" xmlns:w="http://schemas.openxmlformats.org/wordprocessingml/2006/main" xmlns:wne="http://schemas.microsoft.com/office/word/2006/wordml">
   <w:abstractNum w:abstractNumId="0">
     <w:nsid w:val="3D9702B2"/>
     <w:multiLevelType w:val="multilevel"/>
@@ -6058,7 +6773,7 @@
 </file>
 
 <file path=word/styles.xml><?xml version="1.0" encoding="utf-8"?>
-<w:styles xmlns:mc="http://schemas.openxmlformats.org/markup-compatibility/2006" xmlns:r="http://schemas.openxmlformats.org/officeDocument/2006/relationships" xmlns:w="http://schemas.openxmlformats.org/wordprocessingml/2006/main" xmlns:w14="http://schemas.microsoft.com/office/word/2010/wordml" mc:Ignorable="w14">
+<w:styles xmlns:r="http://schemas.openxmlformats.org/officeDocument/2006/relationships" xmlns:w="http://schemas.openxmlformats.org/wordprocessingml/2006/main">
   <w:docDefaults>
     <w:rPrDefault>
       <w:rPr>
@@ -6421,6 +7136,7 @@
     <w:uiPriority w:val="99"/>
     <w:semiHidden/>
     <w:unhideWhenUsed/>
+    <w:qFormat/>
     <w:tblPr>
       <w:tblInd w:w="0" w:type="dxa"/>
       <w:tblCellMar>
@@ -7382,7 +8098,7 @@
 </file>
 
 <file path=customXml/itemProps1.xml><?xml version="1.0" encoding="utf-8"?>
-<ds:datastoreItem xmlns:ds="http://schemas.openxmlformats.org/officeDocument/2006/customXml" ds:itemID="{B834192D-50E9-4819-9D78-651339E6A497}">
+<ds:datastoreItem xmlns:ds="http://schemas.openxmlformats.org/officeDocument/2006/customXml" ds:itemID="{4F6E4167-8068-40D2-BEEF-BC0ADB29A329}">
   <ds:schemaRefs>
     <ds:schemaRef ds:uri="http://schemas.openxmlformats.org/officeDocument/2006/bibliography"/>
   </ds:schemaRefs>

</xml_diff>